<commit_message>
Ajout de la section sur les normes
</commit_message>
<xml_diff>
--- a/TPFinal_MaxP_AnnieL.docx
+++ b/TPFinal_MaxP_AnnieL.docx
@@ -580,7 +580,7 @@
     </w:p>
     <w:p>
       <w:pPr>
-        <w:spacing w:line="480" w:lineRule="auto"/>
+        <w:spacing w:line="240" w:lineRule="auto"/>
         <w:rPr>
           <w:rFonts w:ascii="Times New Roman" w:hAnsi="Times New Roman"/>
           <w:szCs w:val="20"/>
@@ -601,7 +601,7 @@
           <w:ilvl w:val="0"/>
           <w:numId w:val="1"/>
         </w:numPr>
-        <w:spacing w:line="480" w:lineRule="auto"/>
+        <w:spacing w:line="240" w:lineRule="auto"/>
         <w:rPr>
           <w:rFonts w:ascii="Times New Roman" w:hAnsi="Times New Roman"/>
           <w:szCs w:val="20"/>
@@ -622,7 +622,7 @@
           <w:ilvl w:val="0"/>
           <w:numId w:val="1"/>
         </w:numPr>
-        <w:spacing w:line="480" w:lineRule="auto"/>
+        <w:spacing w:line="240" w:lineRule="auto"/>
         <w:rPr>
           <w:rFonts w:ascii="Times New Roman" w:hAnsi="Times New Roman"/>
           <w:szCs w:val="20"/>
@@ -643,7 +643,7 @@
           <w:ilvl w:val="0"/>
           <w:numId w:val="1"/>
         </w:numPr>
-        <w:spacing w:line="480" w:lineRule="auto"/>
+        <w:spacing w:line="240" w:lineRule="auto"/>
         <w:rPr>
           <w:rFonts w:ascii="Times New Roman" w:hAnsi="Times New Roman"/>
           <w:szCs w:val="20"/>
@@ -664,7 +664,7 @@
           <w:ilvl w:val="0"/>
           <w:numId w:val="1"/>
         </w:numPr>
-        <w:spacing w:line="480" w:lineRule="auto"/>
+        <w:spacing w:line="240" w:lineRule="auto"/>
         <w:rPr>
           <w:rFonts w:ascii="Times New Roman" w:hAnsi="Times New Roman"/>
           <w:szCs w:val="20"/>
@@ -699,7 +699,7 @@
           <w:ilvl w:val="0"/>
           <w:numId w:val="1"/>
         </w:numPr>
-        <w:spacing w:line="480" w:lineRule="auto"/>
+        <w:spacing w:line="240" w:lineRule="auto"/>
         <w:rPr>
           <w:rFonts w:ascii="Times New Roman" w:hAnsi="Times New Roman"/>
           <w:szCs w:val="20"/>
@@ -720,7 +720,7 @@
           <w:ilvl w:val="0"/>
           <w:numId w:val="1"/>
         </w:numPr>
-        <w:spacing w:line="480" w:lineRule="auto"/>
+        <w:spacing w:line="240" w:lineRule="auto"/>
         <w:rPr>
           <w:rFonts w:ascii="Times New Roman" w:hAnsi="Times New Roman"/>
           <w:szCs w:val="20"/>
@@ -745,7 +745,7 @@
     </w:p>
     <w:p>
       <w:pPr>
-        <w:spacing w:line="480" w:lineRule="auto"/>
+        <w:spacing w:line="240" w:lineRule="auto"/>
         <w:rPr>
           <w:rFonts w:ascii="Times New Roman" w:hAnsi="Times New Roman"/>
           <w:szCs w:val="20"/>
@@ -766,7 +766,7 @@
           <w:ilvl w:val="0"/>
           <w:numId w:val="2"/>
         </w:numPr>
-        <w:spacing w:line="480" w:lineRule="auto"/>
+        <w:spacing w:line="240" w:lineRule="auto"/>
         <w:rPr>
           <w:rFonts w:ascii="Times New Roman" w:hAnsi="Times New Roman"/>
           <w:szCs w:val="20"/>
@@ -787,7 +787,7 @@
           <w:ilvl w:val="0"/>
           <w:numId w:val="2"/>
         </w:numPr>
-        <w:spacing w:line="480" w:lineRule="auto"/>
+        <w:spacing w:line="240" w:lineRule="auto"/>
         <w:rPr>
           <w:rFonts w:ascii="Times New Roman" w:hAnsi="Times New Roman"/>
           <w:szCs w:val="20"/>
@@ -799,6 +799,92 @@
           <w:szCs w:val="20"/>
         </w:rPr>
         <w:t>Ajouter/supprimer des adresses à l’annuaire</w:t>
+      </w:r>
+    </w:p>
+    <w:p>
+      <w:pPr>
+        <w:spacing w:line="480" w:lineRule="auto"/>
+        <w:rPr>
+          <w:rFonts w:ascii="Times New Roman" w:hAnsi="Times New Roman"/>
+          <w:szCs w:val="20"/>
+        </w:rPr>
+      </w:pPr>
+    </w:p>
+    <w:p>
+      <w:pPr>
+        <w:spacing w:line="480" w:lineRule="auto"/>
+        <w:rPr>
+          <w:rFonts w:ascii="Times New Roman" w:hAnsi="Times New Roman"/>
+          <w:szCs w:val="20"/>
+        </w:rPr>
+      </w:pPr>
+      <w:r>
+        <w:rPr>
+          <w:rFonts w:ascii="Times New Roman" w:hAnsi="Times New Roman"/>
+          <w:b/>
+          <w:szCs w:val="20"/>
+          <w:u w:val="single"/>
+        </w:rPr>
+        <w:t>Normes du projet</w:t>
+      </w:r>
+    </w:p>
+    <w:p>
+      <w:pPr>
+        <w:pStyle w:val="Paragraphedeliste"/>
+        <w:numPr>
+          <w:ilvl w:val="0"/>
+          <w:numId w:val="4"/>
+        </w:numPr>
+        <w:spacing w:line="240" w:lineRule="auto"/>
+        <w:rPr>
+          <w:rFonts w:ascii="Times New Roman" w:hAnsi="Times New Roman"/>
+          <w:szCs w:val="20"/>
+        </w:rPr>
+      </w:pPr>
+      <w:r>
+        <w:rPr>
+          <w:rFonts w:ascii="Times New Roman" w:hAnsi="Times New Roman"/>
+          <w:szCs w:val="20"/>
+        </w:rPr>
+        <w:t>Aucun constructeur avec paramètres</w:t>
+      </w:r>
+      <w:r>
+        <w:rPr>
+          <w:rFonts w:ascii="Times New Roman" w:hAnsi="Times New Roman"/>
+          <w:szCs w:val="20"/>
+        </w:rPr>
+        <w:t>.</w:t>
+      </w:r>
+      <w:bookmarkStart w:id="0" w:name="_GoBack"/>
+      <w:bookmarkEnd w:id="0"/>
+      <w:r>
+        <w:rPr>
+          <w:rFonts w:ascii="Times New Roman" w:hAnsi="Times New Roman"/>
+          <w:szCs w:val="20"/>
+        </w:rPr>
+        <w:br/>
+        <w:t>** Peut avoir des paramètres seulement dans les cas où il besoin d’un attribut pour être créé</w:t>
+      </w:r>
+    </w:p>
+    <w:p>
+      <w:pPr>
+        <w:pStyle w:val="Paragraphedeliste"/>
+        <w:numPr>
+          <w:ilvl w:val="0"/>
+          <w:numId w:val="4"/>
+        </w:numPr>
+        <w:spacing w:line="240" w:lineRule="auto"/>
+        <w:rPr>
+          <w:rFonts w:ascii="Times New Roman" w:hAnsi="Times New Roman"/>
+          <w:szCs w:val="20"/>
+        </w:rPr>
+      </w:pPr>
+      <w:r>
+        <w:rPr>
+          <w:rFonts w:ascii="Times New Roman" w:hAnsi="Times New Roman"/>
+          <w:szCs w:val="20"/>
+        </w:rPr>
+        <w:t>Le id d’une classe ne peut être modifier.</w:t>
       </w:r>
     </w:p>
     <w:p>
@@ -878,8 +964,6 @@
         </w:rPr>
         <w:t>.</w:t>
       </w:r>
-      <w:bookmarkStart w:id="0" w:name="_GoBack"/>
-      <w:bookmarkEnd w:id="0"/>
     </w:p>
     <w:sectPr>
       <w:headerReference w:type="default" r:id="rId7"/>
@@ -962,6 +1046,184 @@
 <file path=word/numbering.xml><?xml version="1.0" encoding="utf-8"?>
 <w:numbering xmlns:wpc="http://schemas.microsoft.com/office/word/2010/wordprocessingCanvas" xmlns:cx="http://schemas.microsoft.com/office/drawing/2014/chartex" xmlns:cx1="http://schemas.microsoft.com/office/drawing/2015/9/8/chartex" xmlns:cx2="http://schemas.microsoft.com/office/drawing/2015/10/21/chartex" xmlns:cx3="http://schemas.microsoft.com/office/drawing/2016/5/9/chartex" xmlns:cx4="http://schemas.microsoft.com/office/drawing/2016/5/10/chartex" xmlns:cx5="http://schemas.microsoft.com/office/drawing/2016/5/11/chartex" xmlns:cx6="http://schemas.microsoft.com/office/drawing/2016/5/12/chartex" xmlns:cx7="http://schemas.microsoft.com/office/drawing/2016/5/13/chartex" xmlns:cx8="http://schemas.microsoft.com/office/drawing/2016/5/14/chartex" xmlns:mc="http://schemas.openxmlformats.org/markup-compatibility/2006" xmlns:aink="http://schemas.microsoft.com/office/drawing/2016/ink" xmlns:am3d="http://schemas.microsoft.com/office/drawing/2017/model3d" xmlns:o="urn:schemas-microsoft-com:office:office" xmlns:r="http://schemas.openxmlformats.org/officeDocument/2006/relationships" xmlns:m="http://schemas.openxmlformats.org/officeDocument/2006/math" xmlns:v="urn:schemas-microsoft-com:vml" xmlns:wp14="http://schemas.microsoft.com/office/word/2010/wordprocessingDrawing" xmlns:wp="http://schemas.openxmlformats.org/drawingml/2006/wordprocessingDrawing" xmlns:w10="urn:schemas-microsoft-com:office:word" xmlns:w="http://schemas.openxmlformats.org/wordprocessingml/2006/main" xmlns:w14="http://schemas.microsoft.com/office/word/2010/wordml" xmlns:w15="http://schemas.microsoft.com/office/word/2012/wordml" xmlns:w16cid="http://schemas.microsoft.com/office/word/2016/wordml/cid" xmlns:w16se="http://schemas.microsoft.com/office/word/2015/wordml/symex" xmlns:wpg="http://schemas.microsoft.com/office/word/2010/wordprocessingGroup" xmlns:wpi="http://schemas.microsoft.com/office/word/2010/wordprocessingInk" xmlns:wne="http://schemas.microsoft.com/office/word/2006/wordml" xmlns:wps="http://schemas.microsoft.com/office/word/2010/wordprocessingShape" mc:Ignorable="w14 w15 w16se w16cid wp14">
   <w:abstractNum w:abstractNumId="0" w15:restartNumberingAfterBreak="0">
+    <w:nsid w:val="1C9A0364"/>
+    <w:multiLevelType w:val="hybridMultilevel"/>
+    <w:tmpl w:val="D18C6152"/>
+    <w:lvl w:ilvl="0" w:tplc="0C0C000F">
+      <w:start w:val="1"/>
+      <w:numFmt w:val="decimal"/>
+      <w:lvlText w:val="%1."/>
+      <w:lvlJc w:val="left"/>
+      <w:pPr>
+        <w:ind w:left="720" w:hanging="360"/>
+      </w:pPr>
+      <w:rPr>
+        <w:rFonts w:hint="default"/>
+      </w:rPr>
+    </w:lvl>
+    <w:lvl w:ilvl="1" w:tplc="0C0C0019" w:tentative="1">
+      <w:start w:val="1"/>
+      <w:numFmt w:val="lowerLetter"/>
+      <w:lvlText w:val="%2."/>
+      <w:lvlJc w:val="left"/>
+      <w:pPr>
+        <w:ind w:left="1440" w:hanging="360"/>
+      </w:pPr>
+    </w:lvl>
+    <w:lvl w:ilvl="2" w:tplc="0C0C001B" w:tentative="1">
+      <w:start w:val="1"/>
+      <w:numFmt w:val="lowerRoman"/>
+      <w:lvlText w:val="%3."/>
+      <w:lvlJc w:val="right"/>
+      <w:pPr>
+        <w:ind w:left="2160" w:hanging="180"/>
+      </w:pPr>
+    </w:lvl>
+    <w:lvl w:ilvl="3" w:tplc="0C0C000F" w:tentative="1">
+      <w:start w:val="1"/>
+      <w:numFmt w:val="decimal"/>
+      <w:lvlText w:val="%4."/>
+      <w:lvlJc w:val="left"/>
+      <w:pPr>
+        <w:ind w:left="2880" w:hanging="360"/>
+      </w:pPr>
+    </w:lvl>
+    <w:lvl w:ilvl="4" w:tplc="0C0C0019" w:tentative="1">
+      <w:start w:val="1"/>
+      <w:numFmt w:val="lowerLetter"/>
+      <w:lvlText w:val="%5."/>
+      <w:lvlJc w:val="left"/>
+      <w:pPr>
+        <w:ind w:left="3600" w:hanging="360"/>
+      </w:pPr>
+    </w:lvl>
+    <w:lvl w:ilvl="5" w:tplc="0C0C001B" w:tentative="1">
+      <w:start w:val="1"/>
+      <w:numFmt w:val="lowerRoman"/>
+      <w:lvlText w:val="%6."/>
+      <w:lvlJc w:val="right"/>
+      <w:pPr>
+        <w:ind w:left="4320" w:hanging="180"/>
+      </w:pPr>
+    </w:lvl>
+    <w:lvl w:ilvl="6" w:tplc="0C0C000F" w:tentative="1">
+      <w:start w:val="1"/>
+      <w:numFmt w:val="decimal"/>
+      <w:lvlText w:val="%7."/>
+      <w:lvlJc w:val="left"/>
+      <w:pPr>
+        <w:ind w:left="5040" w:hanging="360"/>
+      </w:pPr>
+    </w:lvl>
+    <w:lvl w:ilvl="7" w:tplc="0C0C0019" w:tentative="1">
+      <w:start w:val="1"/>
+      <w:numFmt w:val="lowerLetter"/>
+      <w:lvlText w:val="%8."/>
+      <w:lvlJc w:val="left"/>
+      <w:pPr>
+        <w:ind w:left="5760" w:hanging="360"/>
+      </w:pPr>
+    </w:lvl>
+    <w:lvl w:ilvl="8" w:tplc="0C0C001B" w:tentative="1">
+      <w:start w:val="1"/>
+      <w:numFmt w:val="lowerRoman"/>
+      <w:lvlText w:val="%9."/>
+      <w:lvlJc w:val="right"/>
+      <w:pPr>
+        <w:ind w:left="6480" w:hanging="180"/>
+      </w:pPr>
+    </w:lvl>
+  </w:abstractNum>
+  <w:abstractNum w:abstractNumId="1" w15:restartNumberingAfterBreak="0">
+    <w:nsid w:val="2A8F5BB3"/>
+    <w:multiLevelType w:val="hybridMultilevel"/>
+    <w:tmpl w:val="0A4E8F0C"/>
+    <w:lvl w:ilvl="0" w:tplc="0C0C000B">
+      <w:start w:val="1"/>
+      <w:numFmt w:val="bullet"/>
+      <w:lvlText w:val=""/>
+      <w:lvlJc w:val="left"/>
+      <w:pPr>
+        <w:ind w:left="720" w:hanging="360"/>
+      </w:pPr>
+      <w:rPr>
+        <w:rFonts w:ascii="Wingdings" w:hAnsi="Wingdings" w:hint="default"/>
+      </w:rPr>
+    </w:lvl>
+    <w:lvl w:ilvl="1" w:tplc="0C0C0019" w:tentative="1">
+      <w:start w:val="1"/>
+      <w:numFmt w:val="lowerLetter"/>
+      <w:lvlText w:val="%2."/>
+      <w:lvlJc w:val="left"/>
+      <w:pPr>
+        <w:ind w:left="1440" w:hanging="360"/>
+      </w:pPr>
+    </w:lvl>
+    <w:lvl w:ilvl="2" w:tplc="0C0C001B" w:tentative="1">
+      <w:start w:val="1"/>
+      <w:numFmt w:val="lowerRoman"/>
+      <w:lvlText w:val="%3."/>
+      <w:lvlJc w:val="right"/>
+      <w:pPr>
+        <w:ind w:left="2160" w:hanging="180"/>
+      </w:pPr>
+    </w:lvl>
+    <w:lvl w:ilvl="3" w:tplc="0C0C000F" w:tentative="1">
+      <w:start w:val="1"/>
+      <w:numFmt w:val="decimal"/>
+      <w:lvlText w:val="%4."/>
+      <w:lvlJc w:val="left"/>
+      <w:pPr>
+        <w:ind w:left="2880" w:hanging="360"/>
+      </w:pPr>
+    </w:lvl>
+    <w:lvl w:ilvl="4" w:tplc="0C0C0019" w:tentative="1">
+      <w:start w:val="1"/>
+      <w:numFmt w:val="lowerLetter"/>
+      <w:lvlText w:val="%5."/>
+      <w:lvlJc w:val="left"/>
+      <w:pPr>
+        <w:ind w:left="3600" w:hanging="360"/>
+      </w:pPr>
+    </w:lvl>
+    <w:lvl w:ilvl="5" w:tplc="0C0C001B" w:tentative="1">
+      <w:start w:val="1"/>
+      <w:numFmt w:val="lowerRoman"/>
+      <w:lvlText w:val="%6."/>
+      <w:lvlJc w:val="right"/>
+      <w:pPr>
+        <w:ind w:left="4320" w:hanging="180"/>
+      </w:pPr>
+    </w:lvl>
+    <w:lvl w:ilvl="6" w:tplc="0C0C000F" w:tentative="1">
+      <w:start w:val="1"/>
+      <w:numFmt w:val="decimal"/>
+      <w:lvlText w:val="%7."/>
+      <w:lvlJc w:val="left"/>
+      <w:pPr>
+        <w:ind w:left="5040" w:hanging="360"/>
+      </w:pPr>
+    </w:lvl>
+    <w:lvl w:ilvl="7" w:tplc="0C0C0019" w:tentative="1">
+      <w:start w:val="1"/>
+      <w:numFmt w:val="lowerLetter"/>
+      <w:lvlText w:val="%8."/>
+      <w:lvlJc w:val="left"/>
+      <w:pPr>
+        <w:ind w:left="5760" w:hanging="360"/>
+      </w:pPr>
+    </w:lvl>
+    <w:lvl w:ilvl="8" w:tplc="0C0C001B" w:tentative="1">
+      <w:start w:val="1"/>
+      <w:numFmt w:val="lowerRoman"/>
+      <w:lvlText w:val="%9."/>
+      <w:lvlJc w:val="right"/>
+      <w:pPr>
+        <w:ind w:left="6480" w:hanging="180"/>
+      </w:pPr>
+    </w:lvl>
+  </w:abstractNum>
+  <w:abstractNum w:abstractNumId="2" w15:restartNumberingAfterBreak="0">
     <w:nsid w:val="3C985CE5"/>
     <w:multiLevelType w:val="hybridMultilevel"/>
     <w:tmpl w:val="907EDA9E"/>
@@ -1050,7 +1312,7 @@
       </w:pPr>
     </w:lvl>
   </w:abstractNum>
-  <w:abstractNum w:abstractNumId="1" w15:restartNumberingAfterBreak="0">
+  <w:abstractNum w:abstractNumId="3" w15:restartNumberingAfterBreak="0">
     <w:nsid w:val="764514F7"/>
     <w:multiLevelType w:val="hybridMultilevel"/>
     <w:tmpl w:val="49CECFF8"/>
@@ -1140,9 +1402,15 @@
     </w:lvl>
   </w:abstractNum>
   <w:num w:numId="1">
+    <w:abstractNumId w:val="2"/>
+  </w:num>
+  <w:num w:numId="2">
+    <w:abstractNumId w:val="3"/>
+  </w:num>
+  <w:num w:numId="3">
     <w:abstractNumId w:val="0"/>
   </w:num>
-  <w:num w:numId="2">
+  <w:num w:numId="4">
     <w:abstractNumId w:val="1"/>
   </w:num>
 </w:numbering>

</xml_diff>